<commit_message>
updates to parts A and B
</commit_message>
<xml_diff>
--- a/WGUPS/Task 1 - Planning.docx
+++ b/WGUPS/Task 1 - Planning.docx
@@ -9,10 +9,20 @@
     </w:p>
     <w:p>
       <w:r>
-        <w:t>C</w:t>
-      </w:r>
-      <w:r>
-        <w:t>950 – Data Structures &amp; Algorithms II</w:t>
+        <w:t xml:space="preserve">ID </w:t>
+      </w:r>
+      <w:r>
+        <w:t>011441603</w:t>
+      </w:r>
+    </w:p>
+    <w:p>
+      <w:r>
+        <w:t>jada900@wgu.edu</w:t>
+      </w:r>
+    </w:p>
+    <w:p>
+      <w:r>
+        <w:t>C950 Data Structures &amp; Algorithms II</w:t>
       </w:r>
     </w:p>
     <w:p/>
@@ -36,15 +46,11 @@
       </w:pPr>
     </w:p>
     <w:p>
-      <w:pPr>
-        <w:pStyle w:val="ListParagraph"/>
-        <w:numPr>
-          <w:ilvl w:val="0"/>
-          <w:numId w:val="1"/>
-        </w:numPr>
-      </w:pPr>
-      <w:r>
-        <w:t>Identify a named self-adjusting algorithm that could be used to create your program to deliver the packages.</w:t>
+      <w:r>
+        <w:t xml:space="preserve">A - </w:t>
+      </w:r>
+      <w:r>
+        <w:t>Algorithm Identification</w:t>
       </w:r>
     </w:p>
     <w:p/>
@@ -64,23 +70,73 @@
     </w:p>
     <w:p/>
     <w:p>
-      <w:pPr>
-        <w:pStyle w:val="ListParagraph"/>
-        <w:numPr>
-          <w:ilvl w:val="0"/>
-          <w:numId w:val="1"/>
-        </w:numPr>
-      </w:pPr>
-      <w:r>
-        <w:t>Identify a self-adjusting data structure that could be used with the algorithm identified in part A that could be used to create your program to deliver the packages.</w:t>
+      <w:r>
+        <w:t>In this program, the nearest neighbor algorithm will be used to determine the most efficient route each truck should take to maximize the efficiency of their deliveries.</w:t>
+      </w:r>
+      <w:r>
+        <w:t xml:space="preserve"> It will plot a route from one package’s address to another, always choosing the nearest address to the previous delivery address when choosing the </w:t>
+      </w:r>
+      <w:r>
+        <w:t>next location.</w:t>
       </w:r>
     </w:p>
     <w:p/>
     <w:p>
       <w:r>
+        <w:t xml:space="preserve">Being a greedy algorithm, </w:t>
+      </w:r>
+      <w:proofErr w:type="spellStart"/>
+      <w:r>
+        <w:t>the</w:t>
+      </w:r>
+      <w:proofErr w:type="spellEnd"/>
+      <w:r>
+        <w:t xml:space="preserve"> nearest neighbor algorithm</w:t>
+      </w:r>
+      <w:r>
+        <w:t xml:space="preserve"> may not always select the most optimal path for each truck; however, the paths chosen will be sufficient for the purposes of this project.</w:t>
+      </w:r>
+    </w:p>
+    <w:p/>
+    <w:p/>
+    <w:p>
+      <w:r>
+        <w:lastRenderedPageBreak/>
+        <w:t xml:space="preserve">B - </w:t>
+      </w:r>
+      <w:r>
+        <w:t>Data Structure Identification</w:t>
+      </w:r>
+    </w:p>
+    <w:p/>
+    <w:p>
+      <w:r>
         <w:t>I will be using a hash table to store packages with their related data. A hash table is a self-adjusting data structure which stores key-value pairs. More information on my choice of using a hash table can be found in part C.</w:t>
       </w:r>
     </w:p>
+    <w:p/>
+    <w:p>
+      <w:r>
+        <w:t xml:space="preserve">All package-related data will be held in the hash table. </w:t>
+      </w:r>
+      <w:r>
+        <w:t>This includes fields such as delivery address, delivery deadline, package weight, and delivery status.</w:t>
+      </w:r>
+    </w:p>
+    <w:p/>
+    <w:p>
+      <w:r>
+        <w:t xml:space="preserve">C1 </w:t>
+      </w:r>
+      <w:r>
+        <w:t>-</w:t>
+      </w:r>
+      <w:r>
+        <w:t xml:space="preserve"> Algorithm Overview</w:t>
+      </w:r>
+    </w:p>
+    <w:p/>
+    <w:p/>
     <w:sectPr>
       <w:pgSz w:w="12240" w:h="15840"/>
       <w:pgMar w:top="1440" w:right="1440" w:bottom="1440" w:left="1440" w:header="720" w:footer="720" w:gutter="0"/>

</xml_diff>

<commit_message>
part c1 & c2
</commit_message>
<xml_diff>
--- a/WGUPS/Task 1 - Planning.docx
+++ b/WGUPS/Task 1 - Planning.docx
@@ -85,58 +85,677 @@
       <w:r>
         <w:t xml:space="preserve">Being a greedy algorithm, </w:t>
       </w:r>
-      <w:proofErr w:type="spellStart"/>
-      <w:r>
-        <w:t>the</w:t>
-      </w:r>
-      <w:proofErr w:type="spellEnd"/>
-      <w:r>
-        <w:t xml:space="preserve"> nearest neighbor algorithm</w:t>
-      </w:r>
-      <w:r>
-        <w:t xml:space="preserve"> may not always select the most optimal path for each truck; however, the paths chosen will be sufficient for the purposes of this project.</w:t>
+      <w:r>
+        <w:t>the nearest neighbor algorithm</w:t>
+      </w:r>
+      <w:r>
+        <w:t xml:space="preserve"> may not always select the most optimal path for each </w:t>
+      </w:r>
+      <w:r>
+        <w:t xml:space="preserve">delivery </w:t>
+      </w:r>
+      <w:r>
+        <w:t>truck; however, the paths chosen will be sufficient for the purposes of this project.</w:t>
+      </w:r>
+    </w:p>
+    <w:p/>
+    <w:p>
+      <w:r>
+        <w:lastRenderedPageBreak/>
+        <w:t xml:space="preserve">B - </w:t>
+      </w:r>
+      <w:r>
+        <w:t>Data Structure Identification</w:t>
+      </w:r>
+    </w:p>
+    <w:p/>
+    <w:p>
+      <w:r>
+        <w:t>I will be using a hash table to store packages with their related data. A hash table is a self-adjusting data structure which stores key-value pairs. More information on my choice of using a hash table can be found in part C.</w:t>
+      </w:r>
+    </w:p>
+    <w:p/>
+    <w:p>
+      <w:r>
+        <w:t xml:space="preserve">All package-related data will be held in the hash table. </w:t>
+      </w:r>
+      <w:r>
+        <w:t xml:space="preserve">Each key in the table will be a package ID, and each value will be a “Package” object </w:t>
+      </w:r>
+      <w:r>
+        <w:t>with all package-related data,</w:t>
+      </w:r>
+      <w:r>
+        <w:t xml:space="preserve"> includ</w:t>
+      </w:r>
+      <w:r>
+        <w:t>ing</w:t>
+      </w:r>
+      <w:r>
+        <w:t xml:space="preserve"> fields such as delivery address, delivery deadline, package weight, and delivery status.</w:t>
+      </w:r>
+    </w:p>
+    <w:p/>
+    <w:p>
+      <w:r>
+        <w:t xml:space="preserve">C1 </w:t>
+      </w:r>
+      <w:r>
+        <w:t>-</w:t>
+      </w:r>
+      <w:r>
+        <w:t xml:space="preserve"> Algorithm Overview</w:t>
+      </w:r>
+    </w:p>
+    <w:p/>
+    <w:p>
+      <w:r>
+        <w:t>The core algorithm will plot the route for a single truck. Its logic can be described in the following pseudocode:</w:t>
+      </w:r>
+    </w:p>
+    <w:p/>
+    <w:p>
+      <w:pPr>
+        <w:shd w:val="clear" w:color="auto" w:fill="23262E"/>
+        <w:spacing w:line="285" w:lineRule="atLeast"/>
+        <w:rPr>
+          <w:rFonts w:ascii="Cascadia Code" w:hAnsi="Cascadia Code" w:cs="Cascadia Code"/>
+          <w:color w:val="D5CED9"/>
+          <w:sz w:val="21"/>
+          <w:szCs w:val="21"/>
+          <w:lang w:val="en-US" w:eastAsia="en-US"/>
+        </w:rPr>
+      </w:pPr>
+      <w:r>
+        <w:rPr>
+          <w:rFonts w:ascii="Cascadia Code" w:hAnsi="Cascadia Code" w:cs="Cascadia Code"/>
+          <w:color w:val="D5CED9"/>
+          <w:sz w:val="21"/>
+          <w:szCs w:val="21"/>
+          <w:lang w:val="en-US" w:eastAsia="en-US"/>
+        </w:rPr>
+        <w:t>function PlotDeliveryRoute(truck)</w:t>
+      </w:r>
+    </w:p>
+    <w:p>
+      <w:pPr>
+        <w:shd w:val="clear" w:color="auto" w:fill="23262E"/>
+        <w:spacing w:line="285" w:lineRule="atLeast"/>
+        <w:rPr>
+          <w:rFonts w:ascii="Cascadia Code" w:hAnsi="Cascadia Code" w:cs="Cascadia Code"/>
+          <w:color w:val="D5CED9"/>
+          <w:sz w:val="21"/>
+          <w:szCs w:val="21"/>
+          <w:lang w:val="en-US" w:eastAsia="en-US"/>
+        </w:rPr>
+      </w:pPr>
+      <w:r>
+        <w:rPr>
+          <w:rFonts w:ascii="Cascadia Code" w:hAnsi="Cascadia Code" w:cs="Cascadia Code"/>
+          <w:color w:val="D5CED9"/>
+          <w:sz w:val="21"/>
+          <w:szCs w:val="21"/>
+          <w:lang w:val="en-US" w:eastAsia="en-US"/>
+        </w:rPr>
+        <w:t>    Initialize an empty list "route"</w:t>
+      </w:r>
+    </w:p>
+    <w:p>
+      <w:pPr>
+        <w:shd w:val="clear" w:color="auto" w:fill="23262E"/>
+        <w:spacing w:line="285" w:lineRule="atLeast"/>
+        <w:rPr>
+          <w:rFonts w:ascii="Cascadia Code" w:hAnsi="Cascadia Code" w:cs="Cascadia Code"/>
+          <w:color w:val="D5CED9"/>
+          <w:sz w:val="21"/>
+          <w:szCs w:val="21"/>
+          <w:lang w:val="en-US" w:eastAsia="en-US"/>
+        </w:rPr>
+      </w:pPr>
+      <w:r>
+        <w:rPr>
+          <w:rFonts w:ascii="Cascadia Code" w:hAnsi="Cascadia Code" w:cs="Cascadia Code"/>
+          <w:color w:val="D5CED9"/>
+          <w:sz w:val="21"/>
+          <w:szCs w:val="21"/>
+          <w:lang w:val="en-US" w:eastAsia="en-US"/>
+        </w:rPr>
+        <w:t>    Initialize a set "unvisited_addresses" with each package address on the truck</w:t>
+      </w:r>
+    </w:p>
+    <w:p>
+      <w:pPr>
+        <w:shd w:val="clear" w:color="auto" w:fill="23262E"/>
+        <w:spacing w:line="285" w:lineRule="atLeast"/>
+        <w:rPr>
+          <w:rFonts w:ascii="Cascadia Code" w:hAnsi="Cascadia Code" w:cs="Cascadia Code"/>
+          <w:color w:val="D5CED9"/>
+          <w:sz w:val="21"/>
+          <w:szCs w:val="21"/>
+          <w:lang w:val="en-US" w:eastAsia="en-US"/>
+        </w:rPr>
+      </w:pPr>
+    </w:p>
+    <w:p>
+      <w:pPr>
+        <w:shd w:val="clear" w:color="auto" w:fill="23262E"/>
+        <w:spacing w:line="285" w:lineRule="atLeast"/>
+        <w:rPr>
+          <w:rFonts w:ascii="Cascadia Code" w:hAnsi="Cascadia Code" w:cs="Cascadia Code"/>
+          <w:color w:val="D5CED9"/>
+          <w:sz w:val="21"/>
+          <w:szCs w:val="21"/>
+          <w:lang w:val="en-US" w:eastAsia="en-US"/>
+        </w:rPr>
+      </w:pPr>
+      <w:r>
+        <w:rPr>
+          <w:rFonts w:ascii="Cascadia Code" w:hAnsi="Cascadia Code" w:cs="Cascadia Code"/>
+          <w:color w:val="D5CED9"/>
+          <w:sz w:val="21"/>
+          <w:szCs w:val="21"/>
+          <w:lang w:val="en-US" w:eastAsia="en-US"/>
+        </w:rPr>
+        <w:t>    current_location = HUB</w:t>
+      </w:r>
+    </w:p>
+    <w:p>
+      <w:pPr>
+        <w:shd w:val="clear" w:color="auto" w:fill="23262E"/>
+        <w:spacing w:line="285" w:lineRule="atLeast"/>
+        <w:rPr>
+          <w:rFonts w:ascii="Cascadia Code" w:hAnsi="Cascadia Code" w:cs="Cascadia Code"/>
+          <w:color w:val="D5CED9"/>
+          <w:sz w:val="21"/>
+          <w:szCs w:val="21"/>
+          <w:lang w:val="en-US" w:eastAsia="en-US"/>
+        </w:rPr>
+      </w:pPr>
+      <w:r>
+        <w:rPr>
+          <w:rFonts w:ascii="Cascadia Code" w:hAnsi="Cascadia Code" w:cs="Cascadia Code"/>
+          <w:color w:val="D5CED9"/>
+          <w:sz w:val="21"/>
+          <w:szCs w:val="21"/>
+          <w:lang w:val="en-US" w:eastAsia="en-US"/>
+        </w:rPr>
+        <w:t>    while length(unvisited_addresses) != 0</w:t>
+      </w:r>
+    </w:p>
+    <w:p>
+      <w:pPr>
+        <w:shd w:val="clear" w:color="auto" w:fill="23262E"/>
+        <w:spacing w:line="285" w:lineRule="atLeast"/>
+        <w:rPr>
+          <w:rFonts w:ascii="Cascadia Code" w:hAnsi="Cascadia Code" w:cs="Cascadia Code"/>
+          <w:color w:val="D5CED9"/>
+          <w:sz w:val="21"/>
+          <w:szCs w:val="21"/>
+          <w:lang w:val="en-US" w:eastAsia="en-US"/>
+        </w:rPr>
+      </w:pPr>
+      <w:r>
+        <w:rPr>
+          <w:rFonts w:ascii="Cascadia Code" w:hAnsi="Cascadia Code" w:cs="Cascadia Code"/>
+          <w:color w:val="D5CED9"/>
+          <w:sz w:val="21"/>
+          <w:szCs w:val="21"/>
+          <w:lang w:val="en-US" w:eastAsia="en-US"/>
+        </w:rPr>
+        <w:t>        next_address = null</w:t>
+      </w:r>
+    </w:p>
+    <w:p>
+      <w:pPr>
+        <w:shd w:val="clear" w:color="auto" w:fill="23262E"/>
+        <w:spacing w:line="285" w:lineRule="atLeast"/>
+        <w:rPr>
+          <w:rFonts w:ascii="Cascadia Code" w:hAnsi="Cascadia Code" w:cs="Cascadia Code"/>
+          <w:color w:val="D5CED9"/>
+          <w:sz w:val="21"/>
+          <w:szCs w:val="21"/>
+          <w:lang w:val="en-US" w:eastAsia="en-US"/>
+        </w:rPr>
+      </w:pPr>
+      <w:r>
+        <w:rPr>
+          <w:rFonts w:ascii="Cascadia Code" w:hAnsi="Cascadia Code" w:cs="Cascadia Code"/>
+          <w:color w:val="D5CED9"/>
+          <w:sz w:val="21"/>
+          <w:szCs w:val="21"/>
+          <w:lang w:val="en-US" w:eastAsia="en-US"/>
+        </w:rPr>
+        <w:t>        min_distance = infinity</w:t>
+      </w:r>
+    </w:p>
+    <w:p>
+      <w:pPr>
+        <w:shd w:val="clear" w:color="auto" w:fill="23262E"/>
+        <w:spacing w:line="285" w:lineRule="atLeast"/>
+        <w:rPr>
+          <w:rFonts w:ascii="Cascadia Code" w:hAnsi="Cascadia Code" w:cs="Cascadia Code"/>
+          <w:color w:val="D5CED9"/>
+          <w:sz w:val="21"/>
+          <w:szCs w:val="21"/>
+          <w:lang w:val="en-US" w:eastAsia="en-US"/>
+        </w:rPr>
+      </w:pPr>
+    </w:p>
+    <w:p>
+      <w:pPr>
+        <w:shd w:val="clear" w:color="auto" w:fill="23262E"/>
+        <w:spacing w:line="285" w:lineRule="atLeast"/>
+        <w:rPr>
+          <w:rFonts w:ascii="Cascadia Code" w:hAnsi="Cascadia Code" w:cs="Cascadia Code"/>
+          <w:color w:val="D5CED9"/>
+          <w:sz w:val="21"/>
+          <w:szCs w:val="21"/>
+          <w:lang w:val="en-US" w:eastAsia="en-US"/>
+        </w:rPr>
+      </w:pPr>
+      <w:r>
+        <w:rPr>
+          <w:rFonts w:ascii="Cascadia Code" w:hAnsi="Cascadia Code" w:cs="Cascadia Code"/>
+          <w:color w:val="D5CED9"/>
+          <w:sz w:val="21"/>
+          <w:szCs w:val="21"/>
+          <w:lang w:val="en-US" w:eastAsia="en-US"/>
+        </w:rPr>
+        <w:t>        for each address in unvisited_addresses:</w:t>
+      </w:r>
+    </w:p>
+    <w:p>
+      <w:pPr>
+        <w:shd w:val="clear" w:color="auto" w:fill="23262E"/>
+        <w:spacing w:line="285" w:lineRule="atLeast"/>
+        <w:rPr>
+          <w:rFonts w:ascii="Cascadia Code" w:hAnsi="Cascadia Code" w:cs="Cascadia Code"/>
+          <w:color w:val="D5CED9"/>
+          <w:sz w:val="21"/>
+          <w:szCs w:val="21"/>
+          <w:lang w:val="en-US" w:eastAsia="en-US"/>
+        </w:rPr>
+      </w:pPr>
+      <w:r>
+        <w:rPr>
+          <w:rFonts w:ascii="Cascadia Code" w:hAnsi="Cascadia Code" w:cs="Cascadia Code"/>
+          <w:color w:val="D5CED9"/>
+          <w:sz w:val="21"/>
+          <w:szCs w:val="21"/>
+          <w:lang w:val="en-US" w:eastAsia="en-US"/>
+        </w:rPr>
+        <w:t>            distance = distance between current_location and address</w:t>
+      </w:r>
+    </w:p>
+    <w:p>
+      <w:pPr>
+        <w:shd w:val="clear" w:color="auto" w:fill="23262E"/>
+        <w:spacing w:line="285" w:lineRule="atLeast"/>
+        <w:rPr>
+          <w:rFonts w:ascii="Cascadia Code" w:hAnsi="Cascadia Code" w:cs="Cascadia Code"/>
+          <w:color w:val="D5CED9"/>
+          <w:sz w:val="21"/>
+          <w:szCs w:val="21"/>
+          <w:lang w:val="en-US" w:eastAsia="en-US"/>
+        </w:rPr>
+      </w:pPr>
+      <w:r>
+        <w:rPr>
+          <w:rFonts w:ascii="Cascadia Code" w:hAnsi="Cascadia Code" w:cs="Cascadia Code"/>
+          <w:color w:val="D5CED9"/>
+          <w:sz w:val="21"/>
+          <w:szCs w:val="21"/>
+          <w:lang w:val="en-US" w:eastAsia="en-US"/>
+        </w:rPr>
+        <w:t>            if distance &lt; min_distance</w:t>
+      </w:r>
+    </w:p>
+    <w:p>
+      <w:pPr>
+        <w:shd w:val="clear" w:color="auto" w:fill="23262E"/>
+        <w:spacing w:line="285" w:lineRule="atLeast"/>
+        <w:rPr>
+          <w:rFonts w:ascii="Cascadia Code" w:hAnsi="Cascadia Code" w:cs="Cascadia Code"/>
+          <w:color w:val="D5CED9"/>
+          <w:sz w:val="21"/>
+          <w:szCs w:val="21"/>
+          <w:lang w:val="en-US" w:eastAsia="en-US"/>
+        </w:rPr>
+      </w:pPr>
+      <w:r>
+        <w:rPr>
+          <w:rFonts w:ascii="Cascadia Code" w:hAnsi="Cascadia Code" w:cs="Cascadia Code"/>
+          <w:color w:val="D5CED9"/>
+          <w:sz w:val="21"/>
+          <w:szCs w:val="21"/>
+          <w:lang w:val="en-US" w:eastAsia="en-US"/>
+        </w:rPr>
+        <w:t>                min_distance = distance</w:t>
+      </w:r>
+    </w:p>
+    <w:p>
+      <w:pPr>
+        <w:shd w:val="clear" w:color="auto" w:fill="23262E"/>
+        <w:spacing w:line="285" w:lineRule="atLeast"/>
+        <w:rPr>
+          <w:rFonts w:ascii="Cascadia Code" w:hAnsi="Cascadia Code" w:cs="Cascadia Code"/>
+          <w:color w:val="D5CED9"/>
+          <w:sz w:val="21"/>
+          <w:szCs w:val="21"/>
+          <w:lang w:val="en-US" w:eastAsia="en-US"/>
+        </w:rPr>
+      </w:pPr>
+      <w:r>
+        <w:rPr>
+          <w:rFonts w:ascii="Cascadia Code" w:hAnsi="Cascadia Code" w:cs="Cascadia Code"/>
+          <w:color w:val="D5CED9"/>
+          <w:sz w:val="21"/>
+          <w:szCs w:val="21"/>
+          <w:lang w:val="en-US" w:eastAsia="en-US"/>
+        </w:rPr>
+        <w:t>                next_address = address</w:t>
+      </w:r>
+    </w:p>
+    <w:p>
+      <w:pPr>
+        <w:shd w:val="clear" w:color="auto" w:fill="23262E"/>
+        <w:spacing w:line="285" w:lineRule="atLeast"/>
+        <w:rPr>
+          <w:rFonts w:ascii="Cascadia Code" w:hAnsi="Cascadia Code" w:cs="Cascadia Code"/>
+          <w:color w:val="D5CED9"/>
+          <w:sz w:val="21"/>
+          <w:szCs w:val="21"/>
+          <w:lang w:val="en-US" w:eastAsia="en-US"/>
+        </w:rPr>
+      </w:pPr>
+      <w:r>
+        <w:rPr>
+          <w:rFonts w:ascii="Cascadia Code" w:hAnsi="Cascadia Code" w:cs="Cascadia Code"/>
+          <w:color w:val="D5CED9"/>
+          <w:sz w:val="21"/>
+          <w:szCs w:val="21"/>
+          <w:lang w:val="en-US" w:eastAsia="en-US"/>
+        </w:rPr>
+        <w:t>            end</w:t>
+      </w:r>
+      <w:r>
+        <w:rPr>
+          <w:rFonts w:ascii="Cascadia Code" w:hAnsi="Cascadia Code" w:cs="Cascadia Code"/>
+          <w:color w:val="D5CED9"/>
+          <w:sz w:val="21"/>
+          <w:szCs w:val="21"/>
+          <w:lang w:val="en-US" w:eastAsia="en-US"/>
+        </w:rPr>
+        <w:t xml:space="preserve"> if</w:t>
+      </w:r>
+    </w:p>
+    <w:p>
+      <w:pPr>
+        <w:shd w:val="clear" w:color="auto" w:fill="23262E"/>
+        <w:spacing w:line="285" w:lineRule="atLeast"/>
+        <w:rPr>
+          <w:rFonts w:ascii="Cascadia Code" w:hAnsi="Cascadia Code" w:cs="Cascadia Code"/>
+          <w:color w:val="D5CED9"/>
+          <w:sz w:val="21"/>
+          <w:szCs w:val="21"/>
+          <w:lang w:val="en-US" w:eastAsia="en-US"/>
+        </w:rPr>
+      </w:pPr>
+      <w:r>
+        <w:rPr>
+          <w:rFonts w:ascii="Cascadia Code" w:hAnsi="Cascadia Code" w:cs="Cascadia Code"/>
+          <w:color w:val="D5CED9"/>
+          <w:sz w:val="21"/>
+          <w:szCs w:val="21"/>
+          <w:lang w:val="en-US" w:eastAsia="en-US"/>
+        </w:rPr>
+        <w:lastRenderedPageBreak/>
+        <w:t>        end</w:t>
+      </w:r>
+      <w:r>
+        <w:rPr>
+          <w:rFonts w:ascii="Cascadia Code" w:hAnsi="Cascadia Code" w:cs="Cascadia Code"/>
+          <w:color w:val="D5CED9"/>
+          <w:sz w:val="21"/>
+          <w:szCs w:val="21"/>
+          <w:lang w:val="en-US" w:eastAsia="en-US"/>
+        </w:rPr>
+        <w:t xml:space="preserve"> for</w:t>
+      </w:r>
+    </w:p>
+    <w:p>
+      <w:pPr>
+        <w:shd w:val="clear" w:color="auto" w:fill="23262E"/>
+        <w:spacing w:line="285" w:lineRule="atLeast"/>
+        <w:rPr>
+          <w:rFonts w:ascii="Cascadia Code" w:hAnsi="Cascadia Code" w:cs="Cascadia Code"/>
+          <w:color w:val="D5CED9"/>
+          <w:sz w:val="21"/>
+          <w:szCs w:val="21"/>
+          <w:lang w:val="en-US" w:eastAsia="en-US"/>
+        </w:rPr>
+      </w:pPr>
+    </w:p>
+    <w:p>
+      <w:pPr>
+        <w:shd w:val="clear" w:color="auto" w:fill="23262E"/>
+        <w:spacing w:line="285" w:lineRule="atLeast"/>
+        <w:rPr>
+          <w:rFonts w:ascii="Cascadia Code" w:hAnsi="Cascadia Code" w:cs="Cascadia Code"/>
+          <w:color w:val="D5CED9"/>
+          <w:sz w:val="21"/>
+          <w:szCs w:val="21"/>
+          <w:lang w:val="en-US" w:eastAsia="en-US"/>
+        </w:rPr>
+      </w:pPr>
+      <w:r>
+        <w:rPr>
+          <w:rFonts w:ascii="Cascadia Code" w:hAnsi="Cascadia Code" w:cs="Cascadia Code"/>
+          <w:color w:val="D5CED9"/>
+          <w:sz w:val="21"/>
+          <w:szCs w:val="21"/>
+          <w:lang w:val="en-US" w:eastAsia="en-US"/>
+        </w:rPr>
+        <w:t>        append next_address to route</w:t>
+      </w:r>
+    </w:p>
+    <w:p>
+      <w:pPr>
+        <w:shd w:val="clear" w:color="auto" w:fill="23262E"/>
+        <w:spacing w:line="285" w:lineRule="atLeast"/>
+        <w:rPr>
+          <w:rFonts w:ascii="Cascadia Code" w:hAnsi="Cascadia Code" w:cs="Cascadia Code"/>
+          <w:color w:val="D5CED9"/>
+          <w:sz w:val="21"/>
+          <w:szCs w:val="21"/>
+          <w:lang w:val="en-US" w:eastAsia="en-US"/>
+        </w:rPr>
+      </w:pPr>
+      <w:r>
+        <w:rPr>
+          <w:rFonts w:ascii="Cascadia Code" w:hAnsi="Cascadia Code" w:cs="Cascadia Code"/>
+          <w:color w:val="D5CED9"/>
+          <w:sz w:val="21"/>
+          <w:szCs w:val="21"/>
+          <w:lang w:val="en-US" w:eastAsia="en-US"/>
+        </w:rPr>
+        <w:t>        remove next_address from unvisited_addresses</w:t>
+      </w:r>
+    </w:p>
+    <w:p>
+      <w:pPr>
+        <w:shd w:val="clear" w:color="auto" w:fill="23262E"/>
+        <w:spacing w:line="285" w:lineRule="atLeast"/>
+        <w:rPr>
+          <w:rFonts w:ascii="Cascadia Code" w:hAnsi="Cascadia Code" w:cs="Cascadia Code"/>
+          <w:color w:val="D5CED9"/>
+          <w:sz w:val="21"/>
+          <w:szCs w:val="21"/>
+          <w:lang w:val="en-US" w:eastAsia="en-US"/>
+        </w:rPr>
+      </w:pPr>
+      <w:r>
+        <w:rPr>
+          <w:rFonts w:ascii="Cascadia Code" w:hAnsi="Cascadia Code" w:cs="Cascadia Code"/>
+          <w:color w:val="D5CED9"/>
+          <w:sz w:val="21"/>
+          <w:szCs w:val="21"/>
+          <w:lang w:val="en-US" w:eastAsia="en-US"/>
+        </w:rPr>
+        <w:t>        current_location = next_address</w:t>
+      </w:r>
+    </w:p>
+    <w:p>
+      <w:pPr>
+        <w:shd w:val="clear" w:color="auto" w:fill="23262E"/>
+        <w:spacing w:line="285" w:lineRule="atLeast"/>
+        <w:rPr>
+          <w:rFonts w:ascii="Cascadia Code" w:hAnsi="Cascadia Code" w:cs="Cascadia Code"/>
+          <w:color w:val="D5CED9"/>
+          <w:sz w:val="21"/>
+          <w:szCs w:val="21"/>
+          <w:lang w:val="en-US" w:eastAsia="en-US"/>
+        </w:rPr>
+      </w:pPr>
+      <w:r>
+        <w:rPr>
+          <w:rFonts w:ascii="Cascadia Code" w:hAnsi="Cascadia Code" w:cs="Cascadia Code"/>
+          <w:color w:val="D5CED9"/>
+          <w:sz w:val="21"/>
+          <w:szCs w:val="21"/>
+          <w:lang w:val="en-US" w:eastAsia="en-US"/>
+        </w:rPr>
+        <w:t>    end</w:t>
+      </w:r>
+      <w:r>
+        <w:rPr>
+          <w:rFonts w:ascii="Cascadia Code" w:hAnsi="Cascadia Code" w:cs="Cascadia Code"/>
+          <w:color w:val="D5CED9"/>
+          <w:sz w:val="21"/>
+          <w:szCs w:val="21"/>
+          <w:lang w:val="en-US" w:eastAsia="en-US"/>
+        </w:rPr>
+        <w:t xml:space="preserve"> while</w:t>
+      </w:r>
+    </w:p>
+    <w:p>
+      <w:pPr>
+        <w:shd w:val="clear" w:color="auto" w:fill="23262E"/>
+        <w:spacing w:line="285" w:lineRule="atLeast"/>
+        <w:rPr>
+          <w:rFonts w:ascii="Cascadia Code" w:hAnsi="Cascadia Code" w:cs="Cascadia Code"/>
+          <w:color w:val="D5CED9"/>
+          <w:sz w:val="21"/>
+          <w:szCs w:val="21"/>
+          <w:lang w:val="en-US" w:eastAsia="en-US"/>
+        </w:rPr>
+      </w:pPr>
+    </w:p>
+    <w:p>
+      <w:pPr>
+        <w:shd w:val="clear" w:color="auto" w:fill="23262E"/>
+        <w:spacing w:line="285" w:lineRule="atLeast"/>
+        <w:rPr>
+          <w:rFonts w:ascii="Cascadia Code" w:hAnsi="Cascadia Code" w:cs="Cascadia Code"/>
+          <w:color w:val="D5CED9"/>
+          <w:sz w:val="21"/>
+          <w:szCs w:val="21"/>
+          <w:lang w:val="en-US" w:eastAsia="en-US"/>
+        </w:rPr>
+      </w:pPr>
+      <w:r>
+        <w:rPr>
+          <w:rFonts w:ascii="Cascadia Code" w:hAnsi="Cascadia Code" w:cs="Cascadia Code"/>
+          <w:color w:val="D5CED9"/>
+          <w:sz w:val="21"/>
+          <w:szCs w:val="21"/>
+          <w:lang w:val="en-US" w:eastAsia="en-US"/>
+        </w:rPr>
+        <w:t>    append HUB to route</w:t>
+      </w:r>
+    </w:p>
+    <w:p>
+      <w:pPr>
+        <w:shd w:val="clear" w:color="auto" w:fill="23262E"/>
+        <w:spacing w:line="285" w:lineRule="atLeast"/>
+        <w:rPr>
+          <w:rFonts w:ascii="Cascadia Code" w:hAnsi="Cascadia Code" w:cs="Cascadia Code"/>
+          <w:color w:val="D5CED9"/>
+          <w:sz w:val="21"/>
+          <w:szCs w:val="21"/>
+          <w:lang w:val="en-US" w:eastAsia="en-US"/>
+        </w:rPr>
+      </w:pPr>
+      <w:r>
+        <w:rPr>
+          <w:rFonts w:ascii="Cascadia Code" w:hAnsi="Cascadia Code" w:cs="Cascadia Code"/>
+          <w:color w:val="D5CED9"/>
+          <w:sz w:val="21"/>
+          <w:szCs w:val="21"/>
+          <w:lang w:val="en-US" w:eastAsia="en-US"/>
+        </w:rPr>
+        <w:t>end</w:t>
+      </w:r>
+      <w:r>
+        <w:rPr>
+          <w:rFonts w:ascii="Cascadia Code" w:hAnsi="Cascadia Code" w:cs="Cascadia Code"/>
+          <w:color w:val="D5CED9"/>
+          <w:sz w:val="21"/>
+          <w:szCs w:val="21"/>
+          <w:lang w:val="en-US" w:eastAsia="en-US"/>
+        </w:rPr>
+        <w:t xml:space="preserve"> function</w:t>
       </w:r>
     </w:p>
     <w:p/>
     <w:p/>
     <w:p>
       <w:r>
-        <w:lastRenderedPageBreak/>
-        <w:t xml:space="preserve">B - </w:t>
-      </w:r>
-      <w:r>
-        <w:t>Data Structure Identification</w:t>
+        <w:t>This function will be called once for each delivery truck before the packages are delivered. Once a route has been plotted, the truck will deliver its packages by visiting each address in the “route” list.</w:t>
       </w:r>
     </w:p>
     <w:p/>
     <w:p>
       <w:r>
-        <w:t>I will be using a hash table to store packages with their related data. A hash table is a self-adjusting data structure which stores key-value pairs. More information on my choice of using a hash table can be found in part C.</w:t>
+        <w:t>C2 – Programming Environment</w:t>
       </w:r>
     </w:p>
     <w:p/>
     <w:p>
       <w:r>
-        <w:t xml:space="preserve">All package-related data will be held in the hash table. </w:t>
-      </w:r>
-      <w:r>
-        <w:t>This includes fields such as delivery address, delivery deadline, package weight, and delivery status.</w:t>
+        <w:t>IDE: VSCode v1.89.1</w:t>
+      </w:r>
+    </w:p>
+    <w:p>
+      <w:r>
+        <w:t>Language: Python v3.10.11</w:t>
+      </w:r>
+    </w:p>
+    <w:p>
+      <w:r>
+        <w:t>OS: Windows 11</w:t>
+      </w:r>
+    </w:p>
+    <w:p>
+      <w:r>
+        <w:t>Hardware: LG Gram; 12</w:t>
+      </w:r>
+      <w:r>
+        <w:rPr>
+          <w:vertAlign w:val="superscript"/>
+        </w:rPr>
+        <w:t>th</w:t>
+      </w:r>
+      <w:r>
+        <w:t xml:space="preserve"> Gen Intel® Core™ i7-1260P 2.10GHz; 32.0 GB RAM</w:t>
       </w:r>
     </w:p>
     <w:p/>
     <w:p>
       <w:r>
-        <w:t xml:space="preserve">C1 </w:t>
-      </w:r>
-      <w:r>
-        <w:t>-</w:t>
-      </w:r>
-      <w:r>
-        <w:t xml:space="preserve"> Algorithm Overview</w:t>
-      </w:r>
-    </w:p>
-    <w:p/>
-    <w:p/>
+        <w:t>C3 – Space-Time Complexity Analysis</w:t>
+      </w:r>
+    </w:p>
     <w:sectPr>
       <w:pgSz w:w="12240" w:h="15840"/>
       <w:pgMar w:top="1440" w:right="1440" w:bottom="1440" w:left="1440" w:header="720" w:footer="720" w:gutter="0"/>

</xml_diff>

<commit_message>
part C3 & C4
</commit_message>
<xml_diff>
--- a/WGUPS/Task 1 - Planning.docx
+++ b/WGUPS/Task 1 - Planning.docx
@@ -71,7 +71,31 @@
     <w:p/>
     <w:p>
       <w:r>
-        <w:t>In this program, the nearest neighbor algorithm will be used to determine the most efficient route each truck should take to maximize the efficiency of their deliveries.</w:t>
+        <w:t>In this program, the nearest neighbor algorithm will be used to</w:t>
+      </w:r>
+      <w:r>
+        <w:t xml:space="preserve"> </w:t>
+      </w:r>
+      <w:r>
+        <w:t>find</w:t>
+      </w:r>
+      <w:r>
+        <w:t xml:space="preserve"> </w:t>
+      </w:r>
+      <w:r>
+        <w:t>an</w:t>
+      </w:r>
+      <w:r>
+        <w:t xml:space="preserve"> optimal</w:t>
+      </w:r>
+      <w:r>
+        <w:t xml:space="preserve"> route</w:t>
+      </w:r>
+      <w:r>
+        <w:t xml:space="preserve"> which</w:t>
+      </w:r>
+      <w:r>
+        <w:t xml:space="preserve"> each truck should take to maximize the efficiency of their deliveries.</w:t>
       </w:r>
       <w:r>
         <w:t xml:space="preserve"> It will plot a route from one package’s address to another, always choosing the nearest address to the previous delivery address when choosing the </w:t>
@@ -755,6 +779,72 @@
       <w:r>
         <w:t>C3 – Space-Time Complexity Analysis</w:t>
       </w:r>
+    </w:p>
+    <w:p/>
+    <w:p>
+      <w:r>
+        <w:t>The core algorithm in my program (the PlotDeliveryRoute function) contains a nested for-each loop which operates on the list of undelivered packages. This means the space-time complexity of the routing algorithm can be expressed as O(n^2).</w:t>
+      </w:r>
+    </w:p>
+    <w:p/>
+    <w:p>
+      <w:r>
+        <w:lastRenderedPageBreak/>
+        <w:t xml:space="preserve">Once a route has been plotted for a truck, a truck will deliver its packages by visiting </w:t>
+      </w:r>
+      <w:r>
+        <w:t>each delivery address in its “route” list one at a time. This will be a linear operation; or in other words, package delivery can be expressed as O(n).</w:t>
+      </w:r>
+    </w:p>
+    <w:p/>
+    <w:p>
+      <w:r>
+        <w:t>Packages will be read from a file and initialized one at a time, making it O(n). Similarly, packages will be loaded onto their designated trucks in linear (O(n)) time. As there is a set number of trucks in this scenario, the trucks will be initialized in constant (O(1)) time.</w:t>
+      </w:r>
+    </w:p>
+    <w:p/>
+    <w:p>
+      <w:r>
+        <w:t>All operations on the package hash table, including insertion and retrieval, are constant operations and have a time complexity of O(1). The hash table has a space complexity of O(n).</w:t>
+      </w:r>
+    </w:p>
+    <w:p/>
+    <w:p>
+      <w:r>
+        <w:t>Overall, my program will have a space-time complexity of O(n^2).</w:t>
+      </w:r>
+    </w:p>
+    <w:p/>
+    <w:p>
+      <w:r>
+        <w:t>C4 – Program Scalability</w:t>
+      </w:r>
+    </w:p>
+    <w:p/>
+    <w:p>
+      <w:r>
+        <w:t>With a few adjustments, my solution would scale well with a growing number of packages. Currently I plan on loading trucks manually; this isn’t scalable or sustainable, but it suits the purposes of this project. If I needed the solution to properly handle an arbitrary number of packages, I would first add functionality for loading trucks automatically.</w:t>
+      </w:r>
+    </w:p>
+    <w:p/>
+    <w:p>
+      <w:r>
+        <w:t>The other major components of my solution will scale well without further adjustment. A hash table is a very efficient data structure for fast item insertion and lookup, and the “nearest neighbor” algorithm will produce suitably optimal routes for any number of packages on a truck.</w:t>
+      </w:r>
+    </w:p>
+    <w:p/>
+    <w:p>
+      <w:r>
+        <w:t>C5 – Efficiency and Maintainability</w:t>
+      </w:r>
+    </w:p>
+    <w:p/>
+    <w:p>
+      <w:pPr>
+        <w:rPr>
+          <w:u w:val="double"/>
+        </w:rPr>
+      </w:pPr>
     </w:p>
     <w:sectPr>
       <w:pgSz w:w="12240" w:h="15840"/>
@@ -1518,7 +1608,6 @@
   <w:style w:type="character" w:default="1" w:styleId="DefaultParagraphFont">
     <w:name w:val="Default Paragraph Font"/>
     <w:uiPriority w:val="1"/>
-    <w:semiHidden/>
     <w:unhideWhenUsed/>
   </w:style>
   <w:style w:type="table" w:default="1" w:styleId="TableNormal">

</xml_diff>

<commit_message>
added parts c5 & c6
</commit_message>
<xml_diff>
--- a/WGUPS/Task 1 - Planning.docx
+++ b/WGUPS/Task 1 - Planning.docx
@@ -840,11 +840,24 @@
     </w:p>
     <w:p/>
     <w:p>
-      <w:pPr>
-        <w:rPr>
-          <w:u w:val="double"/>
-        </w:rPr>
-      </w:pPr>
+      <w:r>
+        <w:t>The code for this program will be reasonably efficient and maintainable as I’ll try my best to follow software development best practices. The software will make use of object-oriented design, with an emphasis on making the code readable and easy to update. Additionally, the use of heuristics and self-adjusting data structures throughout the code will boost performance and efficiency.</w:t>
+      </w:r>
+    </w:p>
+    <w:p/>
+    <w:p>
+      <w:r>
+        <w:t>C6 – Self-Adjusting Data Structures</w:t>
+      </w:r>
+    </w:p>
+    <w:p/>
+    <w:p>
+      <w:r>
+        <w:t>A hash table as a self-adjusting data structure has many strengths and weaknesses</w:t>
+      </w:r>
+      <w:r>
+        <w:t>. A major strength of this data structure is its speed – all its operations have an average-case runtime of O(1). This makes it a very appealing choice for storing data that will need to be looked up or updated often. A hash table’s main weakness is the space it requires. Usually, a hash table is initialized with a large amount of unused space. While this can be inefficient, for this project the benefits of the hash table’s fast operations outweigh the need for efficient space usage.</w:t>
+      </w:r>
     </w:p>
     <w:sectPr>
       <w:pgSz w:w="12240" w:h="15840"/>
@@ -1608,6 +1621,7 @@
   <w:style w:type="character" w:default="1" w:styleId="DefaultParagraphFont">
     <w:name w:val="Default Paragraph Font"/>
     <w:uiPriority w:val="1"/>
+    <w:semiHidden/>
     <w:unhideWhenUsed/>
   </w:style>
   <w:style w:type="table" w:default="1" w:styleId="TableNormal">

</xml_diff>

<commit_message>
added parts c7 and d
</commit_message>
<xml_diff>
--- a/WGUPS/Task 1 - Planning.docx
+++ b/WGUPS/Task 1 - Planning.docx
@@ -857,6 +857,34 @@
       </w:r>
       <w:r>
         <w:t>. A major strength of this data structure is its speed – all its operations have an average-case runtime of O(1). This makes it a very appealing choice for storing data that will need to be looked up or updated often. A hash table’s main weakness is the space it requires. Usually, a hash table is initialized with a large amount of unused space. While this can be inefficient, for this project the benefits of the hash table’s fast operations outweigh the need for efficient space usage.</w:t>
+      </w:r>
+    </w:p>
+    <w:p/>
+    <w:p>
+      <w:r>
+        <w:t>C7 – Data Key</w:t>
+      </w:r>
+    </w:p>
+    <w:p/>
+    <w:p>
+      <w:r>
+        <w:t xml:space="preserve">For this project, the key I’ll be using for efficient delivery management is the package ID. I decided on using the package ID as it has a unique value for every package. Using the package ID as the key for my hash table will not guarantee that no collisions will occur, but it will ensure </w:t>
+      </w:r>
+      <w:r>
+        <w:lastRenderedPageBreak/>
+        <w:t>accuracy whenever a lookup operation is performed. Additionally, the package ID seems to be the only unique data point between all the values tracked with a package; for example, it’s possible for multiple packages to have the same weight, address, or deadline, but it should not be possible for two packages to share an ID.</w:t>
+      </w:r>
+    </w:p>
+    <w:p/>
+    <w:p>
+      <w:r>
+        <w:t>D - Sources</w:t>
+      </w:r>
+    </w:p>
+    <w:p/>
+    <w:p>
+      <w:r>
+        <w:t>N/A – No additional resources were used in preparation for this project.</w:t>
       </w:r>
     </w:p>
     <w:sectPr>

</xml_diff>

<commit_message>
minor updates to phrasing
</commit_message>
<xml_diff>
--- a/WGUPS/Task 1 - Planning.docx
+++ b/WGUPS/Task 1 - Planning.docx
@@ -841,7 +841,7 @@
     <w:p/>
     <w:p>
       <w:r>
-        <w:t>The code for this program will be reasonably efficient and maintainable as I’ll try my best to follow software development best practices. The software will make use of object-oriented design, with an emphasis on making the code readable and easy to update. Additionally, the use of heuristics and self-adjusting data structures throughout the code will boost performance and efficiency.</w:t>
+        <w:t>The code for this program will be reasonably efficient and maintainable as I’ll follow software development best practices. The software will make use of object-oriented design, with an emphasis on making the code readable and easy to update. Additionally, the use of heuristics and self-adjusting data structures throughout the code will boost performance and efficiency.</w:t>
       </w:r>
     </w:p>
     <w:p/>
@@ -853,10 +853,16 @@
     <w:p/>
     <w:p>
       <w:r>
-        <w:t>A hash table as a self-adjusting data structure has many strengths and weaknesses</w:t>
-      </w:r>
-      <w:r>
-        <w:t>. A major strength of this data structure is its speed – all its operations have an average-case runtime of O(1). This makes it a very appealing choice for storing data that will need to be looked up or updated often. A hash table’s main weakness is the space it requires. Usually, a hash table is initialized with a large amount of unused space. While this can be inefficient, for this project the benefits of the hash table’s fast operations outweigh the need for efficient space usage.</w:t>
+        <w:t>A hash table as a self-adjusting data structure has many strengths</w:t>
+      </w:r>
+      <w:r>
+        <w:t xml:space="preserve">. </w:t>
+      </w:r>
+      <w:r>
+        <w:t>One</w:t>
+      </w:r>
+      <w:r>
+        <w:t xml:space="preserve"> major strength of this data structure is its speed – all its operations have an average-case runtime of O(1). This makes it a very appealing choice for storing data that will need to be looked up or updated often. A hash table’s main weakness is the space it requires. Usually, a hash table is initialized with a large amount of unused space. While this can be inefficient, for this project the benefits of the hash table’s fast operations outweigh the need for efficient space usage.</w:t>
       </w:r>
     </w:p>
     <w:p/>
@@ -868,11 +874,11 @@
     <w:p/>
     <w:p>
       <w:r>
-        <w:t xml:space="preserve">For this project, the key I’ll be using for efficient delivery management is the package ID. I decided on using the package ID as it has a unique value for every package. Using the package ID as the key for my hash table will not guarantee that no collisions will occur, but it will ensure </w:t>
+        <w:t xml:space="preserve">For this project, the key I’ll be using for efficient delivery management is the package ID. I decided on using the package ID as it has a unique value for every package. Using the package ID as the key for my hash table will not guarantee that no collisions will occur, but it will ensure accuracy whenever a lookup operation is performed. Additionally, the package ID seems to be </w:t>
       </w:r>
       <w:r>
         <w:lastRenderedPageBreak/>
-        <w:t>accuracy whenever a lookup operation is performed. Additionally, the package ID seems to be the only unique data point between all the values tracked with a package; for example, it’s possible for multiple packages to have the same weight, address, or deadline, but it should not be possible for two packages to share an ID.</w:t>
+        <w:t>the only unique data point between all the values tracked with a package; for example, it’s possible for multiple packages to have the same weight, address, or deadline, but it should not be possible for two packages to share an ID.</w:t>
       </w:r>
     </w:p>
     <w:p/>

</xml_diff>

<commit_message>
revised section c3 per evaluator's comments
</commit_message>
<xml_diff>
--- a/WGUPS/Task 1 - Planning.docx
+++ b/WGUPS/Task 1 - Planning.docx
@@ -783,35 +783,95 @@
     <w:p/>
     <w:p>
       <w:r>
-        <w:t>The core algorithm in my program (the PlotDeliveryRoute function) contains a nested for-each loop which operates on the list of undelivered packages. This means the space-time complexity of the routing algorithm can be expressed as O(n^2).</w:t>
-      </w:r>
-    </w:p>
-    <w:p/>
-    <w:p>
+        <w:t>The core algorithm in my program (the PlotDeliveryRoute function) contains a nested for-each loop which operates on the list of undelivered packages. This means the time complexity of the routing algorithm can be expressed as O(n^2).</w:t>
+      </w:r>
+      <w:r>
+        <w:t xml:space="preserve"> The algorithm sets a list of package addresses on </w:t>
+      </w:r>
       <w:r>
         <w:lastRenderedPageBreak/>
+        <w:t>each truck; each list will scale linearly with the number of packages loaded on the truck, giving the algorithm a space complexity of O(n).</w:t>
+      </w:r>
+    </w:p>
+    <w:p/>
+    <w:p>
+      <w:r>
         <w:t xml:space="preserve">Once a route has been plotted for a truck, a truck will deliver its packages by visiting </w:t>
       </w:r>
       <w:r>
-        <w:t>each delivery address in its “route” list one at a time. This will be a linear operation; or in other words, package delivery can be expressed as O(n).</w:t>
-      </w:r>
-    </w:p>
-    <w:p/>
-    <w:p>
-      <w:r>
-        <w:t>Packages will be read from a file and initialized one at a time, making it O(n). Similarly, packages will be loaded onto their designated trucks in linear (O(n)) time. As there is a set number of trucks in this scenario, the trucks will be initialized in constant (O(1)) time.</w:t>
-      </w:r>
-    </w:p>
-    <w:p/>
-    <w:p>
-      <w:r>
-        <w:t>All operations on the package hash table, including insertion and retrieval, are constant operations and have a time complexity of O(1). The hash table has a space complexity of O(n).</w:t>
-      </w:r>
-    </w:p>
-    <w:p/>
-    <w:p>
-      <w:r>
-        <w:t>Overall, my program will have a space-time complexity of O(n^2).</w:t>
+        <w:t xml:space="preserve">each delivery address in its “route” list one at a time. This will be a linear operation; or in other words, </w:t>
+      </w:r>
+      <w:r>
+        <w:t xml:space="preserve">the time complexity for </w:t>
+      </w:r>
+      <w:r>
+        <w:t>package delivery can be expressed as O(n).</w:t>
+      </w:r>
+      <w:r>
+        <w:t xml:space="preserve"> The space complexity for this section of the program will be the same as that of the core algorithm as they operate on the same lists of package addresses; that is, the space complexity for this portion can be expressed as O(n).</w:t>
+      </w:r>
+    </w:p>
+    <w:p/>
+    <w:p>
+      <w:r>
+        <w:t xml:space="preserve">Packages will be read from a file and initialized one at a time, </w:t>
+      </w:r>
+      <w:r>
+        <w:t>making the space and time complexity of package initialization</w:t>
+      </w:r>
+      <w:r>
+        <w:t xml:space="preserve"> O(n). Similarly, packages will be loaded onto their designated trucks in linear </w:t>
+      </w:r>
+      <w:r>
+        <w:t>(O(n)) time</w:t>
+      </w:r>
+      <w:r>
+        <w:t>.</w:t>
+      </w:r>
+      <w:r>
+        <w:t xml:space="preserve"> Because </w:t>
+      </w:r>
+      <w:r>
+        <w:t>every</w:t>
+      </w:r>
+      <w:r>
+        <w:t xml:space="preserve"> package needs to be loaded onto a truck, the space complexity of this operation will scale linearly as well (O(n)</w:t>
+      </w:r>
+      <w:r>
+        <w:t xml:space="preserve"> space</w:t>
+      </w:r>
+      <w:r>
+        <w:t>).</w:t>
+      </w:r>
+      <w:r>
+        <w:t xml:space="preserve"> As there is a set number of trucks in this scenario, the trucks will be initialized in constant (O(1)) time.</w:t>
+      </w:r>
+      <w:r>
+        <w:t xml:space="preserve"> The trucks will also take up a constant amount of space, so the space complexity for this operation can be expressed as O(1).</w:t>
+      </w:r>
+    </w:p>
+    <w:p/>
+    <w:p>
+      <w:r>
+        <w:t>All operations on the package hash table, including insertion and retrieval, are constant operations and have a time complexity of O(1). The hash table</w:t>
+      </w:r>
+      <w:r>
+        <w:t xml:space="preserve"> itself</w:t>
+      </w:r>
+      <w:r>
+        <w:t xml:space="preserve"> has a space complexity of O(n).</w:t>
+      </w:r>
+    </w:p>
+    <w:p/>
+    <w:p>
+      <w:r>
+        <w:t>Overall, my program will have a time complexity of O(n^2)</w:t>
+      </w:r>
+      <w:r>
+        <w:t>, and a space complexity of O(n)</w:t>
+      </w:r>
+      <w:r>
+        <w:t>.</w:t>
       </w:r>
     </w:p>
     <w:p/>
@@ -862,7 +922,11 @@
         <w:t>One</w:t>
       </w:r>
       <w:r>
-        <w:t xml:space="preserve"> major strength of this data structure is its speed – all its operations have an average-case runtime of O(1). This makes it a very appealing choice for storing data that will need to be looked up or updated often. A hash table’s main weakness is the space it requires. Usually, a hash table is initialized with a large amount of unused space. While this can be inefficient, for this project the benefits of the hash table’s fast operations outweigh the need for efficient space usage.</w:t>
+        <w:t xml:space="preserve"> major strength of this data structure is its speed – all its operations have an average-case runtime of O(1). This makes it a </w:t>
+      </w:r>
+      <w:r>
+        <w:lastRenderedPageBreak/>
+        <w:t>very appealing choice for storing data that will need to be looked up or updated often. A hash table’s main weakness is the space it requires. Usually, a hash table is initialized with a large amount of unused space. While this can be inefficient, for this project the benefits of the hash table’s fast operations outweigh the need for efficient space usage.</w:t>
       </w:r>
     </w:p>
     <w:p/>
@@ -874,11 +938,7 @@
     <w:p/>
     <w:p>
       <w:r>
-        <w:t xml:space="preserve">For this project, the key I’ll be using for efficient delivery management is the package ID. I decided on using the package ID as it has a unique value for every package. Using the package ID as the key for my hash table will not guarantee that no collisions will occur, but it will ensure accuracy whenever a lookup operation is performed. Additionally, the package ID seems to be </w:t>
-      </w:r>
-      <w:r>
-        <w:lastRenderedPageBreak/>
-        <w:t>the only unique data point between all the values tracked with a package; for example, it’s possible for multiple packages to have the same weight, address, or deadline, but it should not be possible for two packages to share an ID.</w:t>
+        <w:t>For this project, the key I’ll be using for efficient delivery management is the package ID. I decided on using the package ID as it has a unique value for every package. Using the package ID as the key for my hash table will not guarantee that no collisions will occur, but it will ensure accuracy whenever a lookup operation is performed. Additionally, the package ID seems to be the only unique data point between all the values tracked with a package; for example, it’s possible for multiple packages to have the same weight, address, or deadline, but it should not be possible for two packages to share an ID.</w:t>
       </w:r>
     </w:p>
     <w:p/>

</xml_diff>